<commit_message>
modified:   .~lock.Tall_Ships_Races.docx# 	modified:   Tall_Ships_Races.docx
</commit_message>
<xml_diff>
--- a/Tall_Ships_Races.docx
+++ b/Tall_Ships_Races.docx
@@ -30,7 +30,16 @@
       <style:text-properties fo:font-size="12pt" fo:language="nn" fo:country="NO" officeooo:rsid="00025efc" officeooo:paragraph-rsid="00025efc" style:font-size-asian="10.5pt" style:font-size-complex="12pt"/>
     </style:style>
     <style:style style:name="P3" style:family="paragraph" style:parent-style-name="Standard">
+      <style:text-properties fo:font-size="12pt" fo:language="nn" fo:country="NO" officeooo:rsid="00073c58" officeooo:paragraph-rsid="00073c58" style:font-size-asian="10.5pt" style:font-size-complex="12pt"/>
+    </style:style>
+    <style:style style:name="P4" style:family="paragraph" style:parent-style-name="Standard">
       <style:text-properties fo:font-size="12pt" fo:language="nn" fo:country="NO" officeooo:rsid="0005d4be" officeooo:paragraph-rsid="0005d4be" style:font-size-asian="10.5pt" style:font-size-complex="12pt"/>
+    </style:style>
+    <style:style style:name="P5" style:family="paragraph" style:parent-style-name="Standard">
+      <style:text-properties fo:font-size="12pt" fo:language="nn" fo:country="NO" officeooo:rsid="00025efc" officeooo:paragraph-rsid="0005d4be" style:font-size-asian="10.5pt" style:font-size-complex="12pt"/>
+    </style:style>
+    <style:style style:name="P6" style:family="paragraph" style:parent-style-name="Standard">
+      <style:text-properties fo:font-size="12pt" fo:language="nn" fo:country="NO" officeooo:rsid="0007e83a" officeooo:paragraph-rsid="0007e83a" style:font-size-asian="10.5pt" style:font-size-complex="12pt"/>
     </style:style>
     <style:style style:name="T1" style:family="text">
       <style:text-properties officeooo:rsid="0004b010"/>
@@ -51,9 +60,21 @@
       <text:p text:style-name="P2">Eg har ikkje akurrat ein køyreplan over kva eg skal jobbe med først eller sist.</text:p>
       <text:p text:style-name="P2">Eg ser kva eg vil legje til sjølv etter kvart.</text:p>
       <text:p text:style-name="P2"/>
-      <text:p text:style-name="P3">Bruk av api:</text:p>
-      <text:p text:style-name="P3">tenkjer at eg skal bruke api-et som allereie er laga på forrhand</text:p>
-      <text:p text:style-name="P2"/>
+      <text:p text:style-name="P3">Kva skal vere med i koden:</text:p>
+      <text:p text:style-name="P3">nyheitsartiklar</text:p>
+      <text:p text:style-name="P3">kart</text:p>
+      <text:p text:style-name="P3">Arrangerment </text:p>
+      <text:p text:style-name="P3"/>
+      <text:p text:style-name="P4">Bruk av api:</text:p>
+      <text:p text:style-name="P4">tenkjer at eg skal bruke api-et som allereie er laga på forrhand.</text:p>
+      <text:p text:style-name="P3">Evt så skal eg laga api frå google visst det trengs</text:p>
+      <text:p text:style-name="P5"/>
+      <text:p text:style-name="P6">Kva programerings-språk skal eg skriv i</text:p>
+      <text:p text:style-name="P6">html</text:p>
+      <text:p text:style-name="P6">JS(JavaScript)</text:p>
+      <text:p text:style-name="P6">CSS</text:p>
+      <text:p text:style-name="P6"/>
+      <text:p text:style-name="P5"/>
       <text:p text:style-name="P2">
         Kjelder eg skal bruka 
         <text:span text:style-name="T1">til i koden</text:span>
@@ -65,7 +86,7 @@
       <text:p text:style-name="P2">stackoverflow</text:p>
       <text:p text:style-name="P2">github</text:p>
       <text:p text:style-name="P2"/>
-      <text:p text:style-name="P3"/>
+      <text:p text:style-name="P4"/>
     </office:text>
   </office:body>
 </office:document-content>
@@ -75,11 +96,11 @@
 <office:document-meta xmlns:grddl="http://www.w3.org/2003/g/data-view#" xmlns:meta="urn:oasis:names:tc:opendocument:xmlns:meta:1.0" xmlns:dc="http://purl.org/dc/elements/1.1/" xmlns:xlink="http://www.w3.org/1999/xlink" xmlns:ooo="http://openoffice.org/2004/office" xmlns:office="urn:oasis:names:tc:opendocument:xmlns:office:1.0" office:version="1.4">
   <office:meta>
     <meta:creation-date>2025-04-24T08:39:31.237785683</meta:creation-date>
-    <dc:date>2025-04-24T08:52:18.386494959</dc:date>
-    <meta:editing-duration>PT10M37S</meta:editing-duration>
-    <meta:editing-cycles>4</meta:editing-cycles>
+    <dc:date>2025-04-24T08:59:24.552999898</dc:date>
+    <meta:editing-duration>PT17M42S</meta:editing-duration>
+    <meta:editing-cycles>6</meta:editing-cycles>
     <meta:generator>LibreOffice/25.2.2.2$Linux_X86_64 LibreOffice_project/7370d4be9e3cf6031a51beef54ff3bda878e3fac</meta:generator>
-    <meta:document-statistic meta:table-count="0" meta:image-count="0" meta:object-count="0" meta:page-count="1" meta:paragraph-count="12" meta:word-count="61" meta:character-count="331" meta:non-whitespace-character-count="282"/>
+    <meta:document-statistic meta:table-count="0" meta:image-count="0" meta:object-count="0" meta:page-count="1" meta:paragraph-count="21" meta:word-count="90" meta:character-count="501" meta:non-whitespace-character-count="431"/>
   </office:meta>
 </office:document-meta>
 </file>
@@ -88,7 +109,7 @@
 <office:document-settings xmlns:config="urn:oasis:names:tc:opendocument:xmlns:config:1.0" xmlns:xlink="http://www.w3.org/1999/xlink" xmlns:ooo="http://openoffice.org/2004/office" xmlns:office="urn:oasis:names:tc:opendocument:xmlns:office:1.0" office:version="1.4">
   <office:settings>
     <config:config-item-set config:name="ooo:view-settings">
-      <config:config-item config:name="ViewAreaTop" config:type="long">534</config:config-item>
+      <config:config-item config:name="ViewAreaTop" config:type="long">0</config:config-item>
       <config:config-item config:name="ViewAreaLeft" config:type="long">0</config:config-item>
       <config:config-item config:name="ViewAreaWidth" config:type="long">30914</config:config-item>
       <config:config-item config:name="ViewAreaHeight" config:type="long">16279</config:config-item>
@@ -97,12 +118,12 @@
       <config:config-item-map-indexed config:name="Views">
         <config:config-item-map-entry>
           <config:config-item config:name="ViewId" config:type="string">view2</config:config-item>
-          <config:config-item config:name="ViewLeft" config:type="long">17157</config:config-item>
-          <config:config-item config:name="ViewTop" config:type="long">6396</config:config-item>
+          <config:config-item config:name="ViewLeft" config:type="long">6662</config:config-item>
+          <config:config-item config:name="ViewTop" config:type="long">12238</config:config-item>
           <config:config-item config:name="VisibleLeft" config:type="long">0</config:config-item>
-          <config:config-item config:name="VisibleTop" config:type="long">534</config:config-item>
+          <config:config-item config:name="VisibleTop" config:type="long">0</config:config-item>
           <config:config-item config:name="VisibleRight" config:type="long">30912</config:config-item>
-          <config:config-item config:name="VisibleBottom" config:type="long">16812</config:config-item>
+          <config:config-item config:name="VisibleBottom" config:type="long">16277</config:config-item>
           <config:config-item config:name="ZoomType" config:type="short">0</config:config-item>
           <config:config-item config:name="ViewLayoutColumns" config:type="short">1</config:config-item>
           <config:config-item config:name="ViewLayoutBookMode" config:type="boolean">false</config:config-item>
@@ -228,7 +249,7 @@
       <config:config-item config:name="UseOldPrinterMetrics" config:type="boolean">false</config:config-item>
       <config:config-item config:name="RedlineProtectionKey" config:type="base64Binary"/>
       <config:config-item config:name="TabsRelativeToIndent" config:type="boolean">true</config:config-item>
-      <config:config-item config:name="Rsid" config:type="int">382142</config:config-item>
+      <config:config-item config:name="Rsid" config:type="int">518202</config:config-item>
       <config:config-item config:name="UpdateFromTemplate" config:type="boolean">true</config:config-item>
       <config:config-item config:name="ProtectForm" config:type="boolean">false</config:config-item>
       <config:config-item config:name="MsWordCompMinLineHeightByFly" config:type="boolean">false</config:config-item>

</xml_diff>

<commit_message>
modified:   .~lock.Tall_Ships_Races.docx# 	modified:   README.md 	modified:   Tall_Ships_Races.docx 	modified:   index.html 	modified:   main.js 	modified:   styles.css
</commit_message>
<xml_diff>
--- a/Tall_Ships_Races.docx
+++ b/Tall_Ships_Races.docx
@@ -51,6 +51,12 @@
       <style:text-properties fo:font-size="12pt" fo:language="nn" fo:country="NO" officeooo:rsid="000987ce" officeooo:paragraph-rsid="000987ce" style:font-size-asian="10.5pt" style:font-size-complex="12pt"/>
     </style:style>
     <style:style style:name="P10" style:family="paragraph" style:parent-style-name="Standard">
+      <style:text-properties fo:font-size="12pt" fo:language="nn" fo:country="NO" officeooo:rsid="000b6caf" officeooo:paragraph-rsid="0007e83a" style:font-size-asian="10.5pt" style:font-size-complex="12pt"/>
+    </style:style>
+    <style:style style:name="P11" style:family="paragraph" style:parent-style-name="Standard">
+      <style:text-properties fo:font-size="12pt" fo:language="nn" fo:country="NO" officeooo:rsid="000b6caf" officeooo:paragraph-rsid="000b6caf" style:font-size-asian="10.5pt" style:font-size-complex="12pt"/>
+    </style:style>
+    <style:style style:name="P12" style:family="paragraph" style:parent-style-name="Standard">
       <style:text-properties fo:font-size="12pt" fo:language="nn" fo:country="NO" officeooo:rsid="00025efc" officeooo:paragraph-rsid="000987ce" style:font-size-asian="10.5pt" style:font-size-complex="12pt"/>
     </style:style>
     <style:style style:name="T1" style:family="text">
@@ -94,13 +100,16 @@
       <text:p text:style-name="P8"/>
       <text:p text:style-name="P9">Database:</text:p>
       <text:p text:style-name="P9">Eg skal ikkje laga </text:p>
+      <text:p text:style-name="P10"/>
+      <text:p text:style-name="P11">køyring av program(plugin)</text:p>
+      <text:p text:style-name="P11">eg køyrer live server</text:p>
       <text:p text:style-name="P8"/>
       <text:p text:style-name="P2">
         Kjelder eg skal bruka 
         <text:span text:style-name="T1">til i koden</text:span>
         :
       </text:p>
-      <text:p text:style-name="P10">github</text:p>
+      <text:p text:style-name="P12">github</text:p>
       <text:p text:style-name="P2">github copilot</text:p>
       <text:p text:style-name="P2">
         microsoft 
@@ -120,11 +129,11 @@
 <office:document-meta xmlns:grddl="http://www.w3.org/2003/g/data-view#" xmlns:meta="urn:oasis:names:tc:opendocument:xmlns:meta:1.0" xmlns:dc="http://purl.org/dc/elements/1.1/" xmlns:xlink="http://www.w3.org/1999/xlink" xmlns:ooo="http://openoffice.org/2004/office" xmlns:office="urn:oasis:names:tc:opendocument:xmlns:office:1.0" office:version="1.4">
   <office:meta>
     <meta:creation-date>2025-04-24T08:39:31.237785683</meta:creation-date>
-    <dc:date>2025-04-24T09:09:35.144628460</dc:date>
-    <meta:editing-duration>PT27M51S</meta:editing-duration>
-    <meta:editing-cycles>9</meta:editing-cycles>
+    <dc:date>2025-04-24T09:36:50.273603209</dc:date>
+    <meta:editing-duration>PT55M6S</meta:editing-duration>
+    <meta:editing-cycles>10</meta:editing-cycles>
     <meta:generator>LibreOffice/25.2.2.2$Linux_X86_64 LibreOffice_project/7370d4be9e3cf6031a51beef54ff3bda878e3fac</meta:generator>
-    <meta:document-statistic meta:table-count="0" meta:image-count="0" meta:object-count="0" meta:page-count="1" meta:paragraph-count="25" meta:word-count="113" meta:character-count="642" meta:non-whitespace-character-count="552"/>
+    <meta:document-statistic meta:table-count="0" meta:image-count="0" meta:object-count="0" meta:page-count="1" meta:paragraph-count="27" meta:word-count="120" meta:character-count="689" meta:non-whitespace-character-count="594"/>
   </office:meta>
 </office:document-meta>
 </file>
@@ -133,7 +142,7 @@
 <office:document-settings xmlns:config="urn:oasis:names:tc:opendocument:xmlns:config:1.0" xmlns:xlink="http://www.w3.org/1999/xlink" xmlns:ooo="http://openoffice.org/2004/office" xmlns:office="urn:oasis:names:tc:opendocument:xmlns:office:1.0" office:version="1.4">
   <office:settings>
     <config:config-item-set config:name="ooo:view-settings">
-      <config:config-item config:name="ViewAreaTop" config:type="long">7101</config:config-item>
+      <config:config-item config:name="ViewAreaTop" config:type="long">12592</config:config-item>
       <config:config-item config:name="ViewAreaLeft" config:type="long">0</config:config-item>
       <config:config-item config:name="ViewAreaWidth" config:type="long">30914</config:config-item>
       <config:config-item config:name="ViewAreaHeight" config:type="long">16279</config:config-item>
@@ -142,12 +151,12 @@
       <config:config-item-map-indexed config:name="Views">
         <config:config-item-map-entry>
           <config:config-item config:name="ViewId" config:type="string">view2</config:config-item>
-          <config:config-item config:name="ViewLeft" config:type="long">6662</config:config-item>
-          <config:config-item config:name="ViewTop" config:type="long">19540</config:config-item>
+          <config:config-item config:name="ViewLeft" config:type="long">10153</config:config-item>
+          <config:config-item config:name="ViewTop" config:type="long">16133</config:config-item>
           <config:config-item config:name="VisibleLeft" config:type="long">0</config:config-item>
-          <config:config-item config:name="VisibleTop" config:type="long">7101</config:config-item>
+          <config:config-item config:name="VisibleTop" config:type="long">12592</config:config-item>
           <config:config-item config:name="VisibleRight" config:type="long">30912</config:config-item>
-          <config:config-item config:name="VisibleBottom" config:type="long">23379</config:config-item>
+          <config:config-item config:name="VisibleBottom" config:type="long">28870</config:config-item>
           <config:config-item config:name="ZoomType" config:type="short">0</config:config-item>
           <config:config-item config:name="ViewLayoutColumns" config:type="short">1</config:config-item>
           <config:config-item config:name="ViewLayoutBookMode" config:type="boolean">false</config:config-item>
@@ -273,7 +282,7 @@
       <config:config-item config:name="UseOldPrinterMetrics" config:type="boolean">false</config:config-item>
       <config:config-item config:name="RedlineProtectionKey" config:type="base64Binary"/>
       <config:config-item config:name="TabsRelativeToIndent" config:type="boolean">true</config:config-item>
-      <config:config-item config:name="Rsid" config:type="int">717632</config:config-item>
+      <config:config-item config:name="Rsid" config:type="int">748719</config:config-item>
       <config:config-item config:name="UpdateFromTemplate" config:type="boolean">true</config:config-item>
       <config:config-item config:name="ProtectForm" config:type="boolean">false</config:config-item>
       <config:config-item config:name="MsWordCompMinLineHeightByFly" config:type="boolean">false</config:config-item>

</xml_diff>